<commit_message>
Oct 6 - update
</commit_message>
<xml_diff>
--- a/Application_Instruction.docx
+++ b/Application_Instruction.docx
@@ -26,23 +26,7 @@
           <w:b/>
           <w:color w:val="CC0000"/>
         </w:rPr>
-        <w:t xml:space="preserve">[done] when space between gate lines full, checking process of 1st gate line </w:t>
-      </w:r>
-      <w:proofErr w:type="gramStart"/>
-      <w:r>
-        <w:rPr>
-          <w:b/>
-          <w:color w:val="CC0000"/>
-        </w:rPr>
-        <w:t>stop</w:t>
-      </w:r>
-      <w:proofErr w:type="gramEnd"/>
-      <w:r>
-        <w:rPr>
-          <w:b/>
-          <w:color w:val="CC0000"/>
-        </w:rPr>
-        <w:t xml:space="preserve"> and wait.</w:t>
+        <w:t>[done] when space between gate lines full, checking process of 1st gate line stop and wait.</w:t>
       </w:r>
     </w:p>
     <w:p>
@@ -152,23 +136,7 @@
           <w:b/>
           <w:color w:val="CC0000"/>
         </w:rPr>
-        <w:t xml:space="preserve">[current] agents have anxiety </w:t>
-      </w:r>
-      <w:proofErr w:type="gramStart"/>
-      <w:r>
-        <w:rPr>
-          <w:b/>
-          <w:color w:val="CC0000"/>
-        </w:rPr>
-        <w:t>degree(</w:t>
-      </w:r>
-      <w:proofErr w:type="gramEnd"/>
-      <w:r>
-        <w:rPr>
-          <w:b/>
-          <w:color w:val="CC0000"/>
-        </w:rPr>
-        <w:t>different level of time-oriented) to decide to re-consider waiting line.</w:t>
+        <w:t>[current] agents have anxiety degree(different level of time-oriented) to decide to re-consider waiting line.</w:t>
       </w:r>
       <w:r>
         <w:rPr>
@@ -239,23 +207,7 @@
           <w:b/>
           <w:color w:val="CC0000"/>
         </w:rPr>
-        <w:t xml:space="preserve">[next] anxiety degree of agent could </w:t>
-      </w:r>
-      <w:proofErr w:type="gramStart"/>
-      <w:r>
-        <w:rPr>
-          <w:b/>
-          <w:color w:val="CC0000"/>
-        </w:rPr>
-        <w:t>has</w:t>
-      </w:r>
-      <w:proofErr w:type="gramEnd"/>
-      <w:r>
-        <w:rPr>
-          <w:b/>
-          <w:color w:val="CC0000"/>
-        </w:rPr>
-        <w:t xml:space="preserve"> larger range, be more subtle</w:t>
+        <w:t>[next] anxiety degree of agent could has larger range, be more subtle</w:t>
       </w:r>
     </w:p>
     <w:p>
@@ -331,15 +283,7 @@
         </w:numPr>
       </w:pPr>
       <w:r>
-        <w:t xml:space="preserve">when the number of </w:t>
-      </w:r>
-      <w:proofErr w:type="gramStart"/>
-      <w:r>
-        <w:t>agent</w:t>
-      </w:r>
-      <w:proofErr w:type="gramEnd"/>
-      <w:r>
-        <w:t xml:space="preserve"> of the second waiting line which wait in front of the second line of gate is greater than 15, agent’s bag-checking internal timer who still in the corresponding first waiting line is paused and wait. When the number is less than 15, agent who finished the first check will move forward. </w:t>
+        <w:t xml:space="preserve">when the number of agent of the second waiting line which wait in front of the second line of gate is greater than 15, agent’s bag-checking internal timer who still in the corresponding first waiting line is paused and wait. When the number is less than 15, agent who finished the first check will move forward. </w:t>
       </w:r>
     </w:p>
     <w:p>
@@ -495,15 +439,7 @@
         <w:t>end</w:t>
       </w:r>
       <w:r>
-        <w:t xml:space="preserve">. In this simulation, supposed all agents need to walk through an entrance to enter the scene, in this case, the start rectangle will be the entrance that agents walk into this scene, which means agent will be randomly generated within this rectangle to simulate when agent walk into the scene. What’s more, this simulation also </w:t>
-      </w:r>
-      <w:proofErr w:type="gramStart"/>
-      <w:r>
-        <w:t>assume</w:t>
-      </w:r>
-      <w:proofErr w:type="gramEnd"/>
-      <w:r>
-        <w:t xml:space="preserve"> agents need to walk through an exit to walk out of the scene, which work similar to the start rectangle, agents will disappear in random position within the end rectangle to simulate agent walk out of the scene.</w:t>
+        <w:t>. In this simulation, supposed all agents need to walk through an entrance to enter the scene, in this case, the start rectangle will be the entrance that agents walk into this scene, which means agent will be randomly generated within this rectangle to simulate when agent walk into the scene. What’s more, this simulation also assume agents need to walk through an exit to walk out of the scene, which work similar to the start rectangle, agents will disappear in random position within the end rectangle to simulate agent walk out of the scene.</w:t>
       </w:r>
     </w:p>
     <w:p/>
@@ -542,13 +478,8 @@
     </w:p>
     <w:p/>
     <w:p>
-      <w:proofErr w:type="spellStart"/>
-      <w:r>
-        <w:t>gateLineDirection</w:t>
-      </w:r>
-      <w:proofErr w:type="spellEnd"/>
-      <w:r>
-        <w:t xml:space="preserve"> - determine how security agent line up.</w:t>
+      <w:r>
+        <w:t>gateLineDirection - determine how security agent line up.</w:t>
       </w:r>
     </w:p>
     <w:p>
@@ -589,15 +520,7 @@
     </w:p>
     <w:p>
       <w:r>
-        <w:t xml:space="preserve">The initialization of these </w:t>
-      </w:r>
-      <w:proofErr w:type="gramStart"/>
-      <w:r>
-        <w:t>two gate</w:t>
-      </w:r>
-      <w:proofErr w:type="gramEnd"/>
-      <w:r>
-        <w:t xml:space="preserve"> line is similar to initialization of start and end position. First, create a coordinate to locate first gate of the first gate line, then based on certain direction of the first gate line we create the rest of gates (the direction of gate line is pointing from the first gate to the last gate of the current gate line). For each gate in the first gate line, there is a parameter which could determine the distance between each two gates. Second, based on the direction that pointing from the second gate line to the first gate line, we could locate and create each corresponding second gate by a given distance between these two lines of gate.</w:t>
+        <w:t>The initialization of these two gate line is similar to initialization of start and end position. First, create a coordinate to locate first gate of the first gate line, then based on certain direction of the first gate line we create the rest of gates (the direction of gate line is pointing from the first gate to the last gate of the current gate line). For each gate in the first gate line, there is a parameter which could determine the distance between each two gates. Second, based on the direction that pointing from the second gate line to the first gate line, we could locate and create each corresponding second gate by a given distance between these two lines of gate.</w:t>
       </w:r>
     </w:p>
     <w:p/>
@@ -744,35 +667,7 @@
         <w:rPr>
           <w:color w:val="CCCCCC"/>
         </w:rPr>
-        <w:t xml:space="preserve">In order to make the number of </w:t>
-      </w:r>
-      <w:proofErr w:type="gramStart"/>
-      <w:r>
-        <w:rPr>
-          <w:color w:val="CCCCCC"/>
-        </w:rPr>
-        <w:t>agent</w:t>
-      </w:r>
-      <w:proofErr w:type="gramEnd"/>
-      <w:r>
-        <w:rPr>
-          <w:color w:val="CCCCCC"/>
-        </w:rPr>
-        <w:t xml:space="preserve"> enter the scene more randomly, this approach transfer the integer mentioned above into percentage. For example, if it is 10%, then it means there is only 10% to have 4 times to be generated with a certain range of million seconds, which could represent that there have 4 agents appear from their start positions. Because there are still have certain percentage that might not generate any time, the total number of </w:t>
-      </w:r>
-      <w:proofErr w:type="gramStart"/>
-      <w:r>
-        <w:rPr>
-          <w:color w:val="CCCCCC"/>
-        </w:rPr>
-        <w:t>time</w:t>
-      </w:r>
-      <w:proofErr w:type="gramEnd"/>
-      <w:r>
-        <w:rPr>
-          <w:color w:val="CCCCCC"/>
-        </w:rPr>
-        <w:t xml:space="preserve"> might not equal to the required agent number in the scene. Thus user could increase the number of time it generates from 4 to 5 when it hits that 10% 's change, which means the total number of time it generated might be larger than the required one, after that, this approach evenly reduce the times it generated to make its total number equal to the required agent number.</w:t>
+        <w:t>In order to make the number of agent enter the scene more randomly, this approach transfer the integer mentioned above into percentage. For example, if it is 10%, then it means there is only 10% to have 4 times to be generated with a certain range of million seconds, which could represent that there have 4 agents appear from their start positions. Because there are still have certain percentage that might not generate any time, the total number of time might not equal to the required agent number in the scene. Thus user could increase the number of time it generates from 4 to 5 when it hits that 10% 's change, which means the total number of time it generated might be larger than the required one, after that, this approach evenly reduce the times it generated to make its total number equal to the required agent number.</w:t>
       </w:r>
     </w:p>
     <w:p>
@@ -936,28 +831,12 @@
     <w:p/>
     <w:p>
       <w:r>
-        <w:t xml:space="preserve">This version of time generated approach is </w:t>
-      </w:r>
-      <w:proofErr w:type="gramStart"/>
-      <w:r>
-        <w:t>more simple and straightforward</w:t>
-      </w:r>
-      <w:proofErr w:type="gramEnd"/>
-      <w:r>
-        <w:t>.</w:t>
-      </w:r>
-    </w:p>
-    <w:p>
-      <w:r>
-        <w:t xml:space="preserve">First evenly generate all agents’ scene entered time. Then sort the data. So </w:t>
-      </w:r>
-      <w:proofErr w:type="gramStart"/>
-      <w:r>
-        <w:t>far</w:t>
-      </w:r>
-      <w:proofErr w:type="gramEnd"/>
-      <w:r>
-        <w:t xml:space="preserve"> we assume in every certain period of time, the number of agents that enter the scene is the same. (i.e., every 2 seconds there are 4 agents entered the scene.) In order to achieve pattern that number of agents enter the scene have slightly exploded at the middle of the simulation. The input generator needs to strictly control number of agents enter the scene in a given period of time.</w:t>
+        <w:t>This version of time generated approach is more simple and straightforward.</w:t>
+      </w:r>
+    </w:p>
+    <w:p>
+      <w:r>
+        <w:t>First evenly generate all agents’ scene entered time. Then sort the data. So far we assume in every certain period of time, the number of agents that enter the scene is the same. (i.e., every 2 seconds there are 4 agents entered the scene.) In order to achieve pattern that number of agents enter the scene have slightly exploded at the middle of the simulation. The input generator needs to strictly control number of agents enter the scene in a given period of time.</w:t>
       </w:r>
     </w:p>
     <w:p/>
@@ -1068,15 +947,7 @@
     <w:p/>
     <w:p>
       <w:r>
-        <w:t xml:space="preserve">Queue up period: not matter leader or follower reaches the empty gate first, both follower agent and leader are set to waiting status, then both </w:t>
-      </w:r>
-      <w:proofErr w:type="gramStart"/>
-      <w:r>
-        <w:t>area</w:t>
-      </w:r>
-      <w:proofErr w:type="gramEnd"/>
-      <w:r>
-        <w:t xml:space="preserve"> added into the waiting line, leader agent is added into waiting line first, then is the follower. Thus, in the waiting line, the position of leader is always ahead of its follower agent. </w:t>
+        <w:t xml:space="preserve">Queue up period: not matter leader or follower reaches the empty gate first, both follower agent and leader are set to waiting status, then both area added into the waiting line, leader agent is added into waiting line first, then is the follower. Thus, in the waiting line, the position of leader is always ahead of its follower agent. </w:t>
       </w:r>
     </w:p>
     <w:p/>
@@ -1097,16 +968,8 @@
         <w:rPr>
           <w:color w:val="D9D9D9"/>
         </w:rPr>
-        <w:t xml:space="preserve"> the first three agents of the waiting line (here the length of the waiting line is larger than or equal to three) are always line up one after the other (no matter agents are in pairs relationship or not.). After the third agent, agents are in pairs will have pair queue up pattern. If agent is single agent, the way it queues up at the end of line could have two different behaved </w:t>
-      </w:r>
-      <w:proofErr w:type="gramStart"/>
-      <w:r>
-        <w:rPr>
-          <w:color w:val="D9D9D9"/>
-        </w:rPr>
-        <w:t>pattern</w:t>
-      </w:r>
-      <w:proofErr w:type="gramEnd"/>
+        <w:t xml:space="preserve"> the first three agents of the waiting line (here the length of the waiting line is larger than or equal to three) are always line up one after the other (no matter agents are in pairs relationship or not.). After the third agent, agents are in pairs will have pair queue up pattern. If agent is single agent, the way it queues up at the end of line could have two different behaved pattern</w:t>
+      </w:r>
       <w:r>
         <w:t xml:space="preserve">. For the </w:t>
       </w:r>
@@ -1118,23 +981,7 @@
     <w:p/>
     <w:p>
       <w:r>
-        <w:t xml:space="preserve">Since agent in the waiting line could only belong to one of two types: single agent or pair agent. For pair agents, in each pair agent, there are two types of agent, leader and follower. Follower always follow its </w:t>
-      </w:r>
-      <w:proofErr w:type="gramStart"/>
-      <w:r>
-        <w:t>leader</w:t>
-      </w:r>
-      <w:proofErr w:type="gramEnd"/>
-      <w:r>
-        <w:t xml:space="preserve"> and both are walking side by side. </w:t>
-      </w:r>
-      <w:proofErr w:type="gramStart"/>
-      <w:r>
-        <w:t>Thus</w:t>
-      </w:r>
-      <w:proofErr w:type="gramEnd"/>
-      <w:r>
-        <w:t xml:space="preserve"> there is an internal behavior system between the follower and the leader. The leader always leading to their destination, and what the follower does is staying next to leader agent, even they already queue up in the waiting line. For single agent, the internal behavior system is itself.</w:t>
+        <w:t>Since agent in the waiting line could only belong to one of two types: single agent or pair agent. For pair agents, in each pair agent, there are two types of agent, leader and follower. Follower always follow its leader and both are walking side by side. Thus there is an internal behavior system between the follower and the leader. The leader always leading to their destination, and what the follower does is staying next to leader agent, even they already queue up in the waiting line. For single agent, the internal behavior system is itself.</w:t>
       </w:r>
     </w:p>
     <w:p/>
@@ -1151,7 +998,6 @@
           <w:numId w:val="3"/>
         </w:numPr>
       </w:pPr>
-      <w:proofErr w:type="gramStart"/>
       <w:r>
         <w:rPr>
           <w:b/>
@@ -1160,29 +1006,12 @@
         </w:rPr>
         <w:t>: :</w:t>
       </w:r>
-      <w:proofErr w:type="gramEnd"/>
       <w:r>
         <w:t xml:space="preserve"> (pair agents followed by pair agents)</w:t>
       </w:r>
       <w:r>
         <w:br/>
-        <w:t xml:space="preserve">Both pair agents have follower and leader. Leader behind will line up at back position of the other leader agent. The </w:t>
-      </w:r>
-      <w:proofErr w:type="gramStart"/>
-      <w:r>
-        <w:t>followers</w:t>
-      </w:r>
-      <w:proofErr w:type="gramEnd"/>
-      <w:r>
-        <w:t xml:space="preserve"> agents will stay next to their own leader agents. (Here follower agent only </w:t>
-      </w:r>
-      <w:proofErr w:type="gramStart"/>
-      <w:r>
-        <w:t>stay</w:t>
-      </w:r>
-      <w:proofErr w:type="gramEnd"/>
-      <w:r>
-        <w:t xml:space="preserve"> right side of its leader agent with </w:t>
+        <w:t xml:space="preserve">Both pair agents have follower and leader. Leader behind will line up at back position of the other leader agent. The followers agents will stay next to their own leader agents. (Here follower agent only stay right side of its leader agent with </w:t>
       </w:r>
       <w:r>
         <w:rPr>
@@ -1224,7 +1053,6 @@
           <w:numId w:val="3"/>
         </w:numPr>
       </w:pPr>
-      <w:proofErr w:type="gramStart"/>
       <w:r>
         <w:rPr>
           <w:b/>
@@ -1233,7 +1061,6 @@
         </w:rPr>
         <w:t>· :</w:t>
       </w:r>
-      <w:proofErr w:type="gramEnd"/>
       <w:r>
         <w:t xml:space="preserve"> (single agent followed by pair agents)</w:t>
       </w:r>
@@ -1262,15 +1089,7 @@
       </w:r>
       <w:r>
         <w:br/>
-        <w:t xml:space="preserve">While single agent line up behind the other single agent, it directly </w:t>
-      </w:r>
-      <w:proofErr w:type="gramStart"/>
-      <w:r>
-        <w:t>go</w:t>
-      </w:r>
-      <w:proofErr w:type="gramEnd"/>
-      <w:r>
-        <w:t xml:space="preserve"> to the other single agent’s back position.</w:t>
+        <w:t>While single agent line up behind the other single agent, it directly go to the other single agent’s back position.</w:t>
       </w:r>
     </w:p>
     <w:p/>
@@ -1293,21 +1112,7 @@
         <w:rPr>
           <w:i/>
         </w:rPr>
-        <w:t xml:space="preserve">how many </w:t>
-      </w:r>
-      <w:proofErr w:type="spellStart"/>
-      <w:r>
-        <w:rPr>
-          <w:i/>
-        </w:rPr>
-        <w:t>ms</w:t>
-      </w:r>
-      <w:proofErr w:type="spellEnd"/>
-      <w:r>
-        <w:rPr>
-          <w:i/>
-        </w:rPr>
-        <w:t xml:space="preserve"> it needs still need to be calculated</w:t>
+        <w:t>how many ms it needs still need to be calculated</w:t>
       </w:r>
       <w:r>
         <w:t>) to do bag checking.)</w:t>
@@ -1374,23 +1179,7 @@
     </w:p>
     <w:p>
       <w:r>
-        <w:t xml:space="preserve">Since pair agents start at the same position at the same time and have the same destination, agents in pair will basically have similar </w:t>
-      </w:r>
-      <w:proofErr w:type="spellStart"/>
-      <w:r>
-        <w:t>path.To</w:t>
-      </w:r>
-      <w:proofErr w:type="spellEnd"/>
-      <w:r>
-        <w:t xml:space="preserve"> achieve pair walking pattern, during walking, follower agent will adjust its speed to make follower agent stay left/right side of leader agent so that agents could walk next to each other (follower agent: </w:t>
-      </w:r>
-      <w:proofErr w:type="spellStart"/>
-      <w:r>
-        <w:t>fol</w:t>
-      </w:r>
-      <w:proofErr w:type="spellEnd"/>
-      <w:r>
-        <w:t xml:space="preserve">, leader agent: le). </w:t>
+        <w:t xml:space="preserve">Since pair agents start at the same position at the same time and have the same destination, agents in pair will basically have similar path.To achieve pair walking pattern, during walking, follower agent will adjust its speed to make follower agent stay left/right side of leader agent so that agents could walk next to each other (follower agent: fol, leader agent: le). </w:t>
       </w:r>
     </w:p>
     <w:p/>
@@ -1404,77 +1193,7 @@
         <w:rPr>
           <w:color w:val="CCCCCC"/>
         </w:rPr>
-        <w:t xml:space="preserve">Every agent stores information such as </w:t>
-      </w:r>
-      <w:proofErr w:type="gramStart"/>
-      <w:r>
-        <w:rPr>
-          <w:color w:val="CCCCCC"/>
-        </w:rPr>
-        <w:t>coordinate(</w:t>
-      </w:r>
-      <w:proofErr w:type="gramEnd"/>
-      <w:r>
-        <w:rPr>
-          <w:color w:val="CCCCCC"/>
-        </w:rPr>
-        <w:t xml:space="preserve">x, y) of previous position in every certain period of time once it enters the scene. By implementing formulas for vectors, it could predict where the agent could be in the future by rotating agent’s previous position 180 degrees up to the front. Then there </w:t>
-      </w:r>
-      <w:proofErr w:type="gramStart"/>
-      <w:r>
-        <w:rPr>
-          <w:color w:val="CCCCCC"/>
-        </w:rPr>
-        <w:t>have</w:t>
-      </w:r>
-      <w:proofErr w:type="gramEnd"/>
-      <w:r>
-        <w:rPr>
-          <w:color w:val="CCCCCC"/>
-        </w:rPr>
-        <w:t xml:space="preserve"> an angle between two vectors: one is the le agent’s current position to the future position, the other one is the le agent to </w:t>
-      </w:r>
-      <w:proofErr w:type="spellStart"/>
-      <w:r>
-        <w:rPr>
-          <w:color w:val="CCCCCC"/>
-        </w:rPr>
-        <w:t>it’s</w:t>
-      </w:r>
-      <w:proofErr w:type="spellEnd"/>
-      <w:r>
-        <w:rPr>
-          <w:color w:val="CCCCCC"/>
-        </w:rPr>
-        <w:t xml:space="preserve"> </w:t>
-      </w:r>
-      <w:proofErr w:type="spellStart"/>
-      <w:r>
-        <w:rPr>
-          <w:color w:val="CCCCCC"/>
-        </w:rPr>
-        <w:t>fol</w:t>
-      </w:r>
-      <w:proofErr w:type="spellEnd"/>
-      <w:r>
-        <w:rPr>
-          <w:color w:val="CCCCCC"/>
-        </w:rPr>
-        <w:t xml:space="preserve"> agent. Then the program could adjust the </w:t>
-      </w:r>
-      <w:proofErr w:type="spellStart"/>
-      <w:r>
-        <w:rPr>
-          <w:color w:val="CCCCCC"/>
-        </w:rPr>
-        <w:t>fol</w:t>
-      </w:r>
-      <w:proofErr w:type="spellEnd"/>
-      <w:r>
-        <w:rPr>
-          <w:color w:val="CCCCCC"/>
-        </w:rPr>
-        <w:t xml:space="preserve"> agent’s speed base on the angle between these two vectors. There have three cases need to be concerned</w:t>
+        <w:t>Every agent stores information such as coordinate(x, y) of previous position in every certain period of time once it enters the scene. By implementing formulas for vectors, it could predict where the agent could be in the future by rotating agent’s previous position 180 degrees up to the front. Then there have an angle between two vectors: one is the le agent’s current position to the future position, the other one is the le agent to it’s fol agent. Then the program could adjust the fol agent’s speed base on the angle between these two vectors. There have three cases need to be concerned</w:t>
       </w:r>
       <w:r>
         <w:t xml:space="preserve">: </w:t>
@@ -1590,15 +1309,7 @@
     </w:p>
     <w:p>
       <w:r>
-        <w:t xml:space="preserve">Agent’s speed needs to </w:t>
-      </w:r>
-      <w:proofErr w:type="gramStart"/>
-      <w:r>
-        <w:t>be modified,</w:t>
-      </w:r>
-      <w:proofErr w:type="gramEnd"/>
-      <w:r>
-        <w:t xml:space="preserve"> thus front position of the leader agent changed.</w:t>
+        <w:t>Agent’s speed needs to be modified, thus front position of the leader agent changed.</w:t>
       </w:r>
     </w:p>
     <w:p>
@@ -1621,25 +1332,21 @@
       <w:r>
         <w:t xml:space="preserve">: </w:t>
       </w:r>
-      <w:proofErr w:type="spellStart"/>
       <w:r>
         <w:rPr>
           <w:b/>
         </w:rPr>
         <w:t>leader_agent</w:t>
       </w:r>
-      <w:proofErr w:type="spellEnd"/>
       <w:r>
         <w:t xml:space="preserve"> to </w:t>
       </w:r>
-      <w:proofErr w:type="spellStart"/>
       <w:r>
         <w:rPr>
           <w:b/>
         </w:rPr>
         <w:t>leader_agent’s_current_target_des</w:t>
       </w:r>
-      <w:proofErr w:type="spellEnd"/>
     </w:p>
     <w:p>
       <w:pPr>
@@ -1656,14 +1363,12 @@
       <w:r>
         <w:t xml:space="preserve">: </w:t>
       </w:r>
-      <w:proofErr w:type="spellStart"/>
       <w:r>
         <w:rPr>
           <w:b/>
         </w:rPr>
         <w:t>leader_agent</w:t>
       </w:r>
-      <w:proofErr w:type="spellEnd"/>
       <w:r>
         <w:t xml:space="preserve"> to </w:t>
       </w:r>
@@ -1685,15 +1390,7 @@
         <w:t>vector 1</w:t>
       </w:r>
       <w:r>
-        <w:t xml:space="preserve">, currently we use leader’s </w:t>
-      </w:r>
-      <w:proofErr w:type="spellStart"/>
-      <w:r>
-        <w:t>next_destination</w:t>
-      </w:r>
-      <w:proofErr w:type="spellEnd"/>
-      <w:r>
-        <w:t xml:space="preserve"> as head-part of </w:t>
+        <w:t xml:space="preserve">, currently we use leader’s next_destination as head-part of </w:t>
       </w:r>
       <w:r>
         <w:rPr>
@@ -1702,15 +1399,7 @@
         <w:t>vector 1</w:t>
       </w:r>
       <w:r>
-        <w:t xml:space="preserve"> (here “head-part of vector” means the arrow part of the vector). After knowing these two vectors, we could use formula below to calculate the </w:t>
-      </w:r>
-      <w:proofErr w:type="gramStart"/>
-      <w:r>
-        <w:t>cos(</w:t>
-      </w:r>
-      <w:proofErr w:type="gramEnd"/>
-      <w:r>
-        <w:t xml:space="preserve">Angle) between these two vectors to adjust follower’s speed. </w:t>
+        <w:t xml:space="preserve"> (here “head-part of vector” means the arrow part of the vector). After knowing these two vectors, we could use formula below to calculate the cos(Angle) between these two vectors to adjust follower’s speed. </w:t>
       </w:r>
     </w:p>
     <w:p/>
@@ -1731,71 +1420,29 @@
     </w:p>
     <w:p>
       <w:r>
-        <w:t xml:space="preserve">* distance of vectors </w:t>
-      </w:r>
-      <w:proofErr w:type="gramStart"/>
-      <w:r>
-        <w:t>are</w:t>
-      </w:r>
-      <w:proofErr w:type="gramEnd"/>
-      <w:r>
-        <w:t xml:space="preserve"> v1, v2 and v3.</w:t>
-      </w:r>
-    </w:p>
-    <w:p>
-      <w:r>
-        <w:t xml:space="preserve">* (v3 ^ 2) = (v1 ^ 2) + (v2 ^ 2) - 2 * v1 * v2 * </w:t>
-      </w:r>
-      <w:proofErr w:type="gramStart"/>
-      <w:r>
-        <w:t>cos(</w:t>
-      </w:r>
-      <w:proofErr w:type="gramEnd"/>
-      <w:r>
-        <w:t>Angle)</w:t>
-      </w:r>
-    </w:p>
-    <w:p>
-      <w:r>
-        <w:t xml:space="preserve">* </w:t>
-      </w:r>
-      <w:proofErr w:type="gramStart"/>
-      <w:r>
-        <w:t>cos(</w:t>
-      </w:r>
-      <w:proofErr w:type="gramEnd"/>
-      <w:r>
-        <w:t>Angle) = ((v1 ^ 2) + (v2 ^ 2) - (v3 ^ 2)) / 2 * v1 * v2</w:t>
-      </w:r>
-    </w:p>
-    <w:p/>
-    <w:p>
-      <w:r>
-        <w:t xml:space="preserve">After calculating the </w:t>
-      </w:r>
-      <w:proofErr w:type="gramStart"/>
-      <w:r>
-        <w:t>cos(</w:t>
-      </w:r>
-      <w:proofErr w:type="gramEnd"/>
-      <w:r>
-        <w:t>Angle), we use the formula below:</w:t>
-      </w:r>
-    </w:p>
-    <w:p>
-      <w:proofErr w:type="spellStart"/>
-      <w:r>
-        <w:t>speedChange</w:t>
-      </w:r>
-      <w:proofErr w:type="spellEnd"/>
-      <w:r>
-        <w:t xml:space="preserve"> = 1.8 * 03 ^ </w:t>
-      </w:r>
-      <w:proofErr w:type="gramStart"/>
-      <w:r>
-        <w:t>x  (</w:t>
-      </w:r>
-      <w:proofErr w:type="gramEnd"/>
+        <w:t>* distance of vectors are v1, v2 and v3.</w:t>
+      </w:r>
+    </w:p>
+    <w:p>
+      <w:r>
+        <w:t>* (v3 ^ 2) = (v1 ^ 2) + (v2 ^ 2) - 2 * v1 * v2 * cos(Angle)</w:t>
+      </w:r>
+    </w:p>
+    <w:p>
+      <w:r>
+        <w:t>* cos(Angle) = ((v1 ^ 2) + (v2 ^ 2) - (v3 ^ 2)) / 2 * v1 * v2</w:t>
+      </w:r>
+    </w:p>
+    <w:p/>
+    <w:p>
+      <w:r>
+        <w:t>After calculating the cos(Angle), we use the formula below:</w:t>
+      </w:r>
+    </w:p>
+    <w:p>
+      <w:r>
+        <w:t>speedChange = 1.8 * 03 ^ x  (</w:t>
+      </w:r>
       <w:r>
         <w:rPr>
           <w:i/>
@@ -1814,91 +1461,11 @@
     <w:p/>
     <w:p>
       <w:r>
-        <w:t xml:space="preserve">Since leader agent is moving, if it wants to pass through all the checking process, it has several </w:t>
-      </w:r>
-      <w:proofErr w:type="gramStart"/>
-      <w:r>
-        <w:t>state</w:t>
-      </w:r>
-      <w:proofErr w:type="gramEnd"/>
-      <w:r>
-        <w:t xml:space="preserve">, including line up state, walking to the gate state, walking to the rear of line state, etc. Because when leader agent is in line, follower always stay next to leader agent, which is handle by waiting line maintenance method, this case will not be considered. We only consider case </w:t>
+        <w:t xml:space="preserve">Since leader agent is moving, if it wants to pass through all the checking process, it has several state, including line up state, walking to the gate state, walking to the rear of line state, etc. Because when leader agent is in line, follower always stay next to leader agent, which is handle by waiting line maintenance method, this case will not be considered. We only consider case </w:t>
       </w:r>
       <w:r>
         <w:lastRenderedPageBreak/>
-        <w:t xml:space="preserve">when agent is walking, then follower adjust its moving speed. Choosing the </w:t>
-      </w:r>
-      <w:proofErr w:type="spellStart"/>
-      <w:r>
-        <w:t>next_destination</w:t>
-      </w:r>
-      <w:proofErr w:type="spellEnd"/>
-      <w:r>
-        <w:t xml:space="preserve"> as the </w:t>
-      </w:r>
-      <w:proofErr w:type="spellStart"/>
-      <w:r>
-        <w:t>head_part</w:t>
-      </w:r>
-      <w:proofErr w:type="spellEnd"/>
-      <w:r>
-        <w:t xml:space="preserve"> of vector can be more stable than predicting the future position by rotating the previous position. However, agent will always </w:t>
-      </w:r>
-      <w:proofErr w:type="gramStart"/>
-      <w:r>
-        <w:t>reaches</w:t>
-      </w:r>
-      <w:proofErr w:type="gramEnd"/>
-      <w:r>
-        <w:t xml:space="preserve"> the current target place, once agent current position and </w:t>
-      </w:r>
-      <w:proofErr w:type="spellStart"/>
-      <w:r>
-        <w:t>next_destination</w:t>
-      </w:r>
-      <w:proofErr w:type="spellEnd"/>
-      <w:r>
-        <w:t xml:space="preserve"> is within a certain limit, the </w:t>
-      </w:r>
-      <w:proofErr w:type="spellStart"/>
-      <w:r>
-        <w:t>next_destination</w:t>
-      </w:r>
-      <w:proofErr w:type="spellEnd"/>
-      <w:r>
-        <w:t xml:space="preserve"> is updated. (why need to update </w:t>
-      </w:r>
-      <w:proofErr w:type="spellStart"/>
-      <w:r>
-        <w:t>next_destination</w:t>
-      </w:r>
-      <w:proofErr w:type="spellEnd"/>
-      <w:r>
-        <w:t xml:space="preserve">: if leader reach the </w:t>
-      </w:r>
-      <w:proofErr w:type="spellStart"/>
-      <w:r>
-        <w:t>next_destination</w:t>
-      </w:r>
-      <w:proofErr w:type="spellEnd"/>
-      <w:r>
-        <w:t xml:space="preserve">, it returns the wrong result if use the distance between </w:t>
-      </w:r>
-      <w:proofErr w:type="spellStart"/>
-      <w:r>
-        <w:t>cureent_position</w:t>
-      </w:r>
-      <w:proofErr w:type="spellEnd"/>
-      <w:r>
-        <w:t xml:space="preserve"> and </w:t>
-      </w:r>
-      <w:proofErr w:type="spellStart"/>
-      <w:r>
-        <w:t>next_destination</w:t>
-      </w:r>
-      <w:proofErr w:type="spellEnd"/>
-      <w:r>
-        <w:t xml:space="preserve"> to calculate the cos result.) </w:t>
+        <w:t xml:space="preserve">when agent is walking, then follower adjust its moving speed. Choosing the next_destination as the head_part of vector can be more stable than predicting the future position by rotating the previous position. However, agent will always reaches the current target place, once agent current position and next_destination is within a certain limit, the next_destination is updated. (why need to update next_destination: if leader reach the next_destination, it returns the wrong result if use the distance between cureent_position and next_destination to calculate the cos result.) </w:t>
       </w:r>
     </w:p>
     <w:p>
@@ -1914,15 +1481,7 @@
         </w:numPr>
       </w:pPr>
       <w:r>
-        <w:t xml:space="preserve">current agent could have the following </w:t>
-      </w:r>
-      <w:proofErr w:type="spellStart"/>
-      <w:r>
-        <w:t>next_destination</w:t>
-      </w:r>
-      <w:proofErr w:type="spellEnd"/>
-      <w:r>
-        <w:t>:</w:t>
+        <w:t>current agent could have the following next_destination:</w:t>
       </w:r>
     </w:p>
     <w:p>
@@ -1995,31 +1554,7 @@
         </w:numPr>
       </w:pPr>
       <w:r>
-        <w:t xml:space="preserve">Angle is 90: since the angle between two </w:t>
-      </w:r>
-      <w:proofErr w:type="gramStart"/>
-      <w:r>
-        <w:t>vector</w:t>
-      </w:r>
-      <w:proofErr w:type="gramEnd"/>
-      <w:r>
-        <w:t xml:space="preserve"> is 90, the </w:t>
-      </w:r>
-      <w:proofErr w:type="spellStart"/>
-      <w:r>
-        <w:t>fol</w:t>
-      </w:r>
-      <w:proofErr w:type="spellEnd"/>
-      <w:r>
-        <w:t xml:space="preserve"> agent is relatively left or right side of the le agent. The </w:t>
-      </w:r>
-      <w:proofErr w:type="spellStart"/>
-      <w:r>
-        <w:t>fol</w:t>
-      </w:r>
-      <w:proofErr w:type="spellEnd"/>
-      <w:r>
-        <w:t xml:space="preserve"> agent doesn’t need to change it’s moving speed. </w:t>
+        <w:t xml:space="preserve">Angle is 90: since the angle between two vector is 90, the fol agent is relatively left or right side of the le agent. The fol agent doesn’t need to change it’s moving speed. </w:t>
       </w:r>
     </w:p>
     <w:p>
@@ -2029,29 +1564,8 @@
           <w:numId w:val="11"/>
         </w:numPr>
       </w:pPr>
-      <w:proofErr w:type="spellStart"/>
-      <w:r>
-        <w:t>Agle</w:t>
-      </w:r>
-      <w:proofErr w:type="spellEnd"/>
-      <w:r>
-        <w:t xml:space="preserve"> is less than 90: when the angle is less than 90, it means the </w:t>
-      </w:r>
-      <w:proofErr w:type="spellStart"/>
-      <w:r>
-        <w:t>fol</w:t>
-      </w:r>
-      <w:proofErr w:type="spellEnd"/>
-      <w:r>
-        <w:t xml:space="preserve"> agent is relatively in front of le agent. Then the </w:t>
-      </w:r>
-      <w:proofErr w:type="spellStart"/>
-      <w:r>
-        <w:t>fol</w:t>
-      </w:r>
-      <w:proofErr w:type="spellEnd"/>
-      <w:r>
-        <w:t xml:space="preserve"> agent starts to slow down.</w:t>
+      <w:r>
+        <w:t>Agle is less than 90: when the angle is less than 90, it means the fol agent is relatively in front of le agent. Then the fol agent starts to slow down.</w:t>
       </w:r>
     </w:p>
     <w:p>
@@ -2061,29 +1575,8 @@
           <w:numId w:val="11"/>
         </w:numPr>
       </w:pPr>
-      <w:proofErr w:type="spellStart"/>
-      <w:r>
-        <w:t>Agle</w:t>
-      </w:r>
-      <w:proofErr w:type="spellEnd"/>
-      <w:r>
-        <w:t xml:space="preserve"> is less than 90: when the angle is larger than 90, it means the </w:t>
-      </w:r>
-      <w:proofErr w:type="spellStart"/>
-      <w:r>
-        <w:t>fol</w:t>
-      </w:r>
-      <w:proofErr w:type="spellEnd"/>
-      <w:r>
-        <w:t xml:space="preserve"> agent is left behind by le agent. Then the </w:t>
-      </w:r>
-      <w:proofErr w:type="spellStart"/>
-      <w:r>
-        <w:t>fol</w:t>
-      </w:r>
-      <w:proofErr w:type="spellEnd"/>
-      <w:r>
-        <w:t xml:space="preserve"> agent starts to speed up.</w:t>
+      <w:r>
+        <w:t>Agle is less than 90: when the angle is larger than 90, it means the fol agent is left behind by le agent. Then the fol agent starts to speed up.</w:t>
       </w:r>
     </w:p>
     <w:p/>
@@ -2137,23 +1630,7 @@
     <w:p/>
     <w:p>
       <w:r>
-        <w:t xml:space="preserve">Since the degree of angle is the only one factor that determines the </w:t>
-      </w:r>
-      <w:proofErr w:type="spellStart"/>
-      <w:r>
-        <w:t>fol</w:t>
-      </w:r>
-      <w:proofErr w:type="spellEnd"/>
-      <w:r>
-        <w:t xml:space="preserve"> agent’s moving speed, this program simply use a curve equation to adjust </w:t>
-      </w:r>
-      <w:proofErr w:type="spellStart"/>
-      <w:r>
-        <w:t>fol</w:t>
-      </w:r>
-      <w:proofErr w:type="spellEnd"/>
-      <w:r>
-        <w:t xml:space="preserve"> agent’s moving speed. Suppose </w:t>
+        <w:t xml:space="preserve">Since the degree of angle is the only one factor that determines the fol agent’s moving speed, this program simply use a curve equation to adjust fol agent’s moving speed. Suppose </w:t>
       </w:r>
       <w:r>
         <w:rPr>
@@ -2162,15 +1639,7 @@
         <w:t>A</w:t>
       </w:r>
       <w:r>
-        <w:t xml:space="preserve"> is the angle between two vectors that just mentioned above. Then range of cos(A) is [-1, 1], which is the x axis. When </w:t>
-      </w:r>
-      <w:proofErr w:type="gramStart"/>
-      <w:r>
-        <w:t>cos(</w:t>
-      </w:r>
-      <w:proofErr w:type="gramEnd"/>
-      <w:r>
-        <w:t xml:space="preserve">90 degree), </w:t>
+        <w:t xml:space="preserve"> is the angle between two vectors that just mentioned above. Then range of cos(A) is [-1, 1], which is the x axis. When cos(90 degree), </w:t>
       </w:r>
       <w:r>
         <w:rPr>
@@ -2179,11 +1648,7 @@
         <w:t>A</w:t>
       </w:r>
       <w:r>
-        <w:t xml:space="preserve"> is 90 degree, </w:t>
-      </w:r>
-      <w:proofErr w:type="spellStart"/>
-      <w:r>
-        <w:t>cos</w:t>
+        <w:t xml:space="preserve"> is 90 degree, cos</w:t>
       </w:r>
       <w:r>
         <w:rPr>
@@ -2191,25 +1656,8 @@
         </w:rPr>
         <w:t>A</w:t>
       </w:r>
-      <w:proofErr w:type="spellEnd"/>
-      <w:r>
-        <w:t xml:space="preserve"> is 0, speed of </w:t>
-      </w:r>
-      <w:proofErr w:type="spellStart"/>
-      <w:r>
-        <w:t>fol</w:t>
-      </w:r>
-      <w:proofErr w:type="spellEnd"/>
-      <w:r>
-        <w:t xml:space="preserve"> agent doesn’t change, otherwise, </w:t>
-      </w:r>
-      <w:proofErr w:type="spellStart"/>
-      <w:r>
-        <w:t>fol</w:t>
-      </w:r>
-      <w:proofErr w:type="spellEnd"/>
-      <w:r>
-        <w:t xml:space="preserve"> agent change speed to wait for le agent or speed up to catch up with the le agent. </w:t>
+      <w:r>
+        <w:t xml:space="preserve"> is 0, speed of fol agent doesn’t change, otherwise, fol agent change speed to wait for le agent or speed up to catch up with the le agent. </w:t>
       </w:r>
     </w:p>
     <w:p/>
@@ -2513,15 +1961,7 @@
         </w:numPr>
       </w:pPr>
       <w:r>
-        <w:t xml:space="preserve">Single agent leaves on </w:t>
-      </w:r>
-      <w:proofErr w:type="spellStart"/>
-      <w:r>
-        <w:t>it</w:t>
-      </w:r>
-      <w:proofErr w:type="spellEnd"/>
-      <w:r>
-        <w:t xml:space="preserve"> own, pair agent leave together.</w:t>
+        <w:t>Single agent leaves on it own, pair agent leave together.</w:t>
       </w:r>
     </w:p>
     <w:p>
@@ -2532,21 +1972,10 @@
         </w:numPr>
       </w:pPr>
       <w:r>
-        <w:t xml:space="preserve">After successfully change line, agent anxiety </w:t>
-      </w:r>
-      <w:proofErr w:type="gramStart"/>
-      <w:r>
-        <w:t>go</w:t>
-      </w:r>
-      <w:proofErr w:type="gramEnd"/>
-      <w:r>
-        <w:t xml:space="preserve"> downs</w:t>
-      </w:r>
-    </w:p>
-    <w:p>
-      <w:bookmarkStart w:id="0" w:name="_GoBack"/>
-      <w:bookmarkEnd w:id="0"/>
-    </w:p>
+        <w:t>After successfully change line, agent anxiety go downs</w:t>
+      </w:r>
+    </w:p>
+    <w:p/>
     <w:p/>
     <w:p/>
     <w:p>
@@ -2625,15 +2054,7 @@
         </w:numPr>
       </w:pPr>
       <w:r>
-        <w:t xml:space="preserve">Once agent have successfully changed to its wanted line (line up a new desired line), its anxiety degree </w:t>
-      </w:r>
-      <w:proofErr w:type="gramStart"/>
-      <w:r>
-        <w:t>drop</w:t>
-      </w:r>
-      <w:proofErr w:type="gramEnd"/>
-      <w:r>
-        <w:t xml:space="preserve"> to </w:t>
+        <w:t xml:space="preserve">Once agent have successfully changed to its wanted line (line up a new desired line), its anxiety degree drop to </w:t>
       </w:r>
       <w:r>
         <w:rPr>
@@ -2670,21 +2091,7 @@
         <w:rPr>
           <w:b/>
         </w:rPr>
-        <w:t xml:space="preserve">When the number of upcoming </w:t>
-      </w:r>
-      <w:proofErr w:type="gramStart"/>
-      <w:r>
-        <w:rPr>
-          <w:b/>
-        </w:rPr>
-        <w:t>agent</w:t>
-      </w:r>
-      <w:proofErr w:type="gramEnd"/>
-      <w:r>
-        <w:rPr>
-          <w:b/>
-        </w:rPr>
-        <w:t xml:space="preserve"> to target line reaches certain number, anxiety degree drop.</w:t>
+        <w:t>When the number of upcoming agent to target line reaches certain number, anxiety degree drop.</w:t>
       </w:r>
     </w:p>
     <w:p>
@@ -2723,15 +2130,7 @@
         </w:numPr>
       </w:pPr>
       <w:r>
-        <w:t xml:space="preserve">agent with high anxiety </w:t>
-      </w:r>
-      <w:proofErr w:type="gramStart"/>
-      <w:r>
-        <w:t>degree(</w:t>
-      </w:r>
-      <w:proofErr w:type="gramEnd"/>
-      <w:r>
-        <w:t>&gt;= 3) is less likely to decrease its anxiety degree (15% less), so it has 35% to increase anxiety.</w:t>
+        <w:t>agent with high anxiety degree(&gt;= 3) is less likely to decrease its anxiety degree (15% less), so it has 35% to increase anxiety.</w:t>
       </w:r>
     </w:p>
     <w:p>
@@ -2742,15 +2141,7 @@
         </w:numPr>
       </w:pPr>
       <w:r>
-        <w:t xml:space="preserve">agent with low anxiety </w:t>
-      </w:r>
-      <w:proofErr w:type="gramStart"/>
-      <w:r>
-        <w:t>degree(</w:t>
-      </w:r>
-      <w:proofErr w:type="gramEnd"/>
-      <w:r>
-        <w:t>&lt;= 2) is more likely to decrease its anxiety degree (15% more), so it has 65% to decrease anxiety.</w:t>
+        <w:t>agent with low anxiety degree(&lt;= 2) is more likely to decrease its anxiety degree (15% more), so it has 65% to decrease anxiety.</w:t>
       </w:r>
     </w:p>
     <w:p/>
@@ -2818,21 +2209,7 @@
         <w:rPr>
           <w:rFonts w:ascii="Arial Unicode MS" w:eastAsia="Arial Unicode MS" w:hAnsi="Arial Unicode MS" w:cs="Arial Unicode MS"/>
         </w:rPr>
-        <w:t xml:space="preserve">&lt; 5000ms is normal → nothing </w:t>
-      </w:r>
-      <w:proofErr w:type="gramStart"/>
-      <w:r>
-        <w:rPr>
-          <w:rFonts w:ascii="Arial Unicode MS" w:eastAsia="Arial Unicode MS" w:hAnsi="Arial Unicode MS" w:cs="Arial Unicode MS"/>
-        </w:rPr>
-        <w:t>happen</w:t>
-      </w:r>
-      <w:proofErr w:type="gramEnd"/>
-      <w:r>
-        <w:rPr>
-          <w:rFonts w:ascii="Arial Unicode MS" w:eastAsia="Arial Unicode MS" w:hAnsi="Arial Unicode MS" w:cs="Arial Unicode MS"/>
-        </w:rPr>
-        <w:t>!!</w:t>
+        <w:t>&lt; 5000ms is normal → nothing happen!!</w:t>
       </w:r>
     </w:p>
     <w:p>
@@ -2855,35 +2232,7 @@
         <w:rPr>
           <w:rFonts w:ascii="Arial Unicode MS" w:eastAsia="Arial Unicode MS" w:hAnsi="Arial Unicode MS" w:cs="Arial Unicode MS"/>
         </w:rPr>
-        <w:t xml:space="preserve"> → line is moving slow → unsatisfied, anxiety degree up </w:t>
-      </w:r>
-      <w:proofErr w:type="spellStart"/>
-      <w:r>
-        <w:rPr>
-          <w:rFonts w:ascii="Arial Unicode MS" w:eastAsia="Arial Unicode MS" w:hAnsi="Arial Unicode MS" w:cs="Arial Unicode MS"/>
-        </w:rPr>
-        <w:t>up</w:t>
-      </w:r>
-      <w:proofErr w:type="spellEnd"/>
-      <w:r>
-        <w:rPr>
-          <w:rFonts w:ascii="Arial Unicode MS" w:eastAsia="Arial Unicode MS" w:hAnsi="Arial Unicode MS" w:cs="Arial Unicode MS"/>
-        </w:rPr>
-        <w:t xml:space="preserve"> </w:t>
-      </w:r>
-      <w:proofErr w:type="spellStart"/>
-      <w:r>
-        <w:rPr>
-          <w:rFonts w:ascii="Arial Unicode MS" w:eastAsia="Arial Unicode MS" w:hAnsi="Arial Unicode MS" w:cs="Arial Unicode MS"/>
-        </w:rPr>
-        <w:t>up</w:t>
-      </w:r>
-      <w:proofErr w:type="spellEnd"/>
-      <w:r>
-        <w:rPr>
-          <w:rFonts w:ascii="Arial Unicode MS" w:eastAsia="Arial Unicode MS" w:hAnsi="Arial Unicode MS" w:cs="Arial Unicode MS"/>
-        </w:rPr>
-        <w:t>.</w:t>
+        <w:t xml:space="preserve"> → line is moving slow → unsatisfied, anxiety degree up up up.</w:t>
       </w:r>
     </w:p>
     <w:p>
@@ -2923,15 +2272,7 @@
         </w:numPr>
       </w:pPr>
       <w:r>
-        <w:t xml:space="preserve">when shorter line </w:t>
-      </w:r>
-      <w:proofErr w:type="gramStart"/>
-      <w:r>
-        <w:t>exist</w:t>
-      </w:r>
-      <w:proofErr w:type="gramEnd"/>
-      <w:r>
-        <w:t xml:space="preserve">, all agent with high anxiety might leave. </w:t>
+        <w:t xml:space="preserve">when shorter line exist, all agent with high anxiety might leave. </w:t>
       </w:r>
     </w:p>
     <w:p/>
@@ -3017,7 +2358,6 @@
         </w:rPr>
         <w:t xml:space="preserve">after </w:t>
       </w:r>
-      <w:proofErr w:type="spellStart"/>
       <w:r>
         <w:rPr>
           <w:b/>
@@ -3025,26 +2365,11 @@
         </w:rPr>
         <w:t>MaintainQueue</w:t>
       </w:r>
-      <w:proofErr w:type="spellEnd"/>
-      <w:r>
-        <w:rPr>
-          <w:b/>
-        </w:rPr>
-        <w:t xml:space="preserve"> method improve (</w:t>
-      </w:r>
-      <w:proofErr w:type="spellStart"/>
-      <w:r>
-        <w:rPr>
-          <w:b/>
-        </w:rPr>
-        <w:t>ms</w:t>
-      </w:r>
-      <w:proofErr w:type="spellEnd"/>
-      <w:r>
-        <w:rPr>
-          <w:b/>
-        </w:rPr>
-        <w:t>)</w:t>
+      <w:r>
+        <w:rPr>
+          <w:b/>
+        </w:rPr>
+        <w:t xml:space="preserve"> method improve (ms)</w:t>
       </w:r>
     </w:p>
     <w:p>
@@ -3065,13 +2390,8 @@
           <w:numId w:val="2"/>
         </w:numPr>
       </w:pPr>
-      <w:proofErr w:type="gramStart"/>
-      <w:r>
-        <w:t>after:</w:t>
-      </w:r>
-      <w:proofErr w:type="gramEnd"/>
-      <w:r>
-        <w:t xml:space="preserve">    25113, 28334, 29407, 25489, 24440, 29070, 30610, 26156 = 27327.37</w:t>
+      <w:r>
+        <w:t>after:    25113, 28334, 29407, 25489, 24440, 29070, 30610, 26156 = 27327.37</w:t>
       </w:r>
     </w:p>
     <w:p/>
@@ -3094,15 +2414,7 @@
         </w:numPr>
       </w:pPr>
       <w:r>
-        <w:t xml:space="preserve">Pair agents follower and leader initialized with different </w:t>
-      </w:r>
-      <w:proofErr w:type="gramStart"/>
-      <w:r>
-        <w:t>gates(</w:t>
-      </w:r>
-      <w:proofErr w:type="gramEnd"/>
-      <w:r>
-        <w:t>it could happen)</w:t>
+        <w:t>Pair agents follower and leader initialized with different gates(it could happen)</w:t>
       </w:r>
     </w:p>
     <w:p/>
@@ -3218,15 +2530,7 @@
         </w:numPr>
       </w:pPr>
       <w:r>
-        <w:t xml:space="preserve">Empty/not-empty state of gate is changing quickly. Agent keep detecting whether the empty gate exist or not, because the empty/not-empty state of gate shift so quickly, other agents will act weird because the state of </w:t>
-      </w:r>
-      <w:proofErr w:type="spellStart"/>
-      <w:r>
-        <w:t>it’s</w:t>
-      </w:r>
-      <w:proofErr w:type="spellEnd"/>
-      <w:r>
-        <w:t xml:space="preserve"> target gate changes.</w:t>
+        <w:t>Empty/not-empty state of gate is changing quickly. Agent keep detecting whether the empty gate exist or not, because the empty/not-empty state of gate shift so quickly, other agents will act weird because the state of it’s target gate changes.</w:t>
       </w:r>
       <w:r>
         <w:br/>
@@ -3288,6 +2592,102 @@
         <w:t xml:space="preserve"> to agents in waiting line (realistically adjust distance between each other).</w:t>
       </w:r>
     </w:p>
+    <w:p/>
+    <w:p/>
+    <w:p>
+      <w:pPr>
+        <w:rPr>
+          <w:b/>
+          <w:bCs/>
+          <w:sz w:val="32"/>
+          <w:szCs w:val="32"/>
+        </w:rPr>
+      </w:pPr>
+      <w:r>
+        <w:rPr>
+          <w:b/>
+          <w:bCs/>
+          <w:sz w:val="32"/>
+          <w:szCs w:val="32"/>
+        </w:rPr>
+        <w:t>Bug</w:t>
+      </w:r>
+    </w:p>
+    <w:p>
+      <w:r>
+        <w:t>L</w:t>
+      </w:r>
+      <w:r>
+        <w:t>eader/</w:t>
+      </w:r>
+      <w:r>
+        <w:t>F</w:t>
+      </w:r>
+      <w:r>
+        <w:t xml:space="preserve">ollower </w:t>
+      </w:r>
+      <w:r>
+        <w:t>relationshi</w:t>
+      </w:r>
+      <w:r>
+        <w:t>p</w:t>
+      </w:r>
+    </w:p>
+    <w:p>
+      <w:r>
+        <w:t xml:space="preserve">1. </w:t>
+      </w:r>
+      <w:r>
+        <w:t xml:space="preserve">In pair agents, agent with smaller id </w:t>
+      </w:r>
+      <w:r>
+        <w:t>is</w:t>
+      </w:r>
+      <w:r>
+        <w:t xml:space="preserve"> leader</w:t>
+      </w:r>
+      <w:r>
+        <w:t>, agent with larger id is</w:t>
+      </w:r>
+      <w:r>
+        <w:t xml:space="preserve"> follower</w:t>
+      </w:r>
+      <w:r>
+        <w:t>. (i.e.,</w:t>
+      </w:r>
+      <w:r>
+        <w:t xml:space="preserve"> Leader (</w:t>
+      </w:r>
+      <w:r>
+        <w:t>187), follower</w:t>
+      </w:r>
+      <w:r>
+        <w:t xml:space="preserve"> </w:t>
+      </w:r>
+      <w:r>
+        <w:t>(188))</w:t>
+      </w:r>
+    </w:p>
+    <w:p>
+      <w:pPr>
+        <w:rPr>
+          <w:lang w:val="en-US"/>
+        </w:rPr>
+      </w:pPr>
+      <w:r>
+        <w:t xml:space="preserve">2. In pair, agents both walk to the same gate, which means has the same gateIndex number </w:t>
+      </w:r>
+      <w:bookmarkStart w:id="0" w:name="_GoBack"/>
+      <w:bookmarkEnd w:id="0"/>
+    </w:p>
+    <w:p/>
+    <w:p/>
+    <w:p/>
+    <w:p/>
+    <w:p/>
+    <w:p/>
+    <w:p/>
+    <w:p/>
     <w:p/>
     <w:p/>
     <w:p/>
@@ -5851,6 +5251,17 @@
       <w:szCs w:val="30"/>
     </w:rPr>
   </w:style>
+  <w:style w:type="paragraph" w:styleId="ListParagraph">
+    <w:name w:val="List Paragraph"/>
+    <w:basedOn w:val="Normal"/>
+    <w:uiPriority w:val="34"/>
+    <w:qFormat/>
+    <w:rsid w:val="00342C38"/>
+    <w:pPr>
+      <w:ind w:left="720"/>
+      <w:contextualSpacing/>
+    </w:pPr>
+  </w:style>
 </w:styles>
 </file>
 

</xml_diff>

<commit_message>
Oct 14 Application document doc update.
</commit_message>
<xml_diff>
--- a/Application_Instruction.docx
+++ b/Application_Instruction.docx
@@ -1150,8 +1150,6 @@
           <w:numId w:val="18"/>
         </w:numPr>
       </w:pPr>
-      <w:bookmarkStart w:id="0" w:name="_GoBack"/>
-      <w:bookmarkEnd w:id="0"/>
       <w:r>
         <w:t>Third,</w:t>
       </w:r>
@@ -1634,99 +1632,63 @@
       </w:r>
       <w:proofErr w:type="spellEnd"/>
       <w:r>
-        <w:t xml:space="preserve"> achieve pair walking pattern, during walking, follower agent will adjust its speed to make follower agent stay left/right side of leader agent so that agents could walk next to each other (follower agent: </w:t>
+        <w:t xml:space="preserve"> achieve pair walking pattern, during walking, follower agent will adjust its speed to make follower agent stay left/right side of leader agent so that agents could walk next to each other (follower agent: fol, leader agent: le). </w:t>
+      </w:r>
+    </w:p>
+    <w:p/>
+    <w:p>
+      <w:r>
+        <w:t>Version 1:</w:t>
+      </w:r>
+    </w:p>
+    <w:p>
+      <w:r>
+        <w:rPr>
+          <w:color w:val="CCCCCC"/>
+        </w:rPr>
+        <w:t xml:space="preserve">Every agent stores information such as </w:t>
+      </w:r>
+      <w:proofErr w:type="gramStart"/>
+      <w:r>
+        <w:rPr>
+          <w:color w:val="CCCCCC"/>
+        </w:rPr>
+        <w:t>coordinate(</w:t>
+      </w:r>
+      <w:proofErr w:type="gramEnd"/>
+      <w:r>
+        <w:rPr>
+          <w:color w:val="CCCCCC"/>
+        </w:rPr>
+        <w:t xml:space="preserve">x, y) of previous position in every certain period of time once it enters the scene. By implementing formulas for vectors, it could predict where the agent could be in the future by rotating agent’s previous position 180 degrees up to the front. Then there </w:t>
+      </w:r>
+      <w:proofErr w:type="gramStart"/>
+      <w:r>
+        <w:rPr>
+          <w:color w:val="CCCCCC"/>
+        </w:rPr>
+        <w:t>have</w:t>
+      </w:r>
+      <w:proofErr w:type="gramEnd"/>
+      <w:r>
+        <w:rPr>
+          <w:color w:val="CCCCCC"/>
+        </w:rPr>
+        <w:t xml:space="preserve"> an angle between two vectors: one is the le agent’s current position to the future position, the other one is the le agent to </w:t>
       </w:r>
       <w:proofErr w:type="spellStart"/>
       <w:r>
-        <w:t>fol</w:t>
+        <w:rPr>
+          <w:color w:val="CCCCCC"/>
+        </w:rPr>
+        <w:t>it’s</w:t>
       </w:r>
       <w:proofErr w:type="spellEnd"/>
       <w:r>
-        <w:t xml:space="preserve">, leader agent: le). </w:t>
-      </w:r>
-    </w:p>
-    <w:p/>
-    <w:p>
-      <w:r>
-        <w:t>Version 1:</w:t>
-      </w:r>
-    </w:p>
-    <w:p>
-      <w:r>
         <w:rPr>
           <w:color w:val="CCCCCC"/>
         </w:rPr>
-        <w:t xml:space="preserve">Every agent stores information such as </w:t>
-      </w:r>
-      <w:proofErr w:type="gramStart"/>
-      <w:r>
-        <w:rPr>
-          <w:color w:val="CCCCCC"/>
-        </w:rPr>
-        <w:t>coordinate(</w:t>
-      </w:r>
-      <w:proofErr w:type="gramEnd"/>
-      <w:r>
-        <w:rPr>
-          <w:color w:val="CCCCCC"/>
-        </w:rPr>
-        <w:t xml:space="preserve">x, y) of previous position in every certain period of time once it enters the scene. By implementing formulas for vectors, it could predict where the agent could be in the future by rotating agent’s previous position 180 degrees up to the front. Then there </w:t>
-      </w:r>
-      <w:proofErr w:type="gramStart"/>
-      <w:r>
-        <w:rPr>
-          <w:color w:val="CCCCCC"/>
-        </w:rPr>
-        <w:t>have</w:t>
-      </w:r>
-      <w:proofErr w:type="gramEnd"/>
-      <w:r>
-        <w:rPr>
-          <w:color w:val="CCCCCC"/>
-        </w:rPr>
-        <w:t xml:space="preserve"> an angle between two vectors: one is the le agent’s current position to the future position, the other one is the le agent to </w:t>
-      </w:r>
-      <w:proofErr w:type="spellStart"/>
-      <w:r>
-        <w:rPr>
-          <w:color w:val="CCCCCC"/>
-        </w:rPr>
-        <w:t>it’s</w:t>
-      </w:r>
-      <w:proofErr w:type="spellEnd"/>
-      <w:r>
-        <w:rPr>
-          <w:color w:val="CCCCCC"/>
-        </w:rPr>
-        <w:t xml:space="preserve"> </w:t>
-      </w:r>
-      <w:proofErr w:type="spellStart"/>
-      <w:r>
-        <w:rPr>
-          <w:color w:val="CCCCCC"/>
-        </w:rPr>
-        <w:t>fol</w:t>
-      </w:r>
-      <w:proofErr w:type="spellEnd"/>
-      <w:r>
-        <w:rPr>
-          <w:color w:val="CCCCCC"/>
-        </w:rPr>
-        <w:t xml:space="preserve"> agent. Then the program could adjust the </w:t>
-      </w:r>
-      <w:proofErr w:type="spellStart"/>
-      <w:r>
-        <w:rPr>
-          <w:color w:val="CCCCCC"/>
-        </w:rPr>
-        <w:t>fol</w:t>
-      </w:r>
-      <w:proofErr w:type="spellEnd"/>
-      <w:r>
-        <w:rPr>
-          <w:color w:val="CCCCCC"/>
-        </w:rPr>
-        <w:t xml:space="preserve"> agent’s speed base on the angle between these two vectors. There have three cases need to be concerned</w:t>
+        <w:t xml:space="preserve"> fol agent. Then the program could adjust the fol agent’s speed base on the angle between these two vectors. There have three cases need to be concerned</w:t>
       </w:r>
       <w:r>
         <w:t xml:space="preserve">: </w:t>
@@ -1777,22 +1739,68 @@
         </w:drawing>
       </w:r>
     </w:p>
-    <w:p>
-      <w:r>
-        <w:t>Version 2:</w:t>
-      </w:r>
-    </w:p>
-    <w:p>
-      <w:r>
+    <w:p/>
+    <w:p>
+      <w:r>
+        <w:rPr>
+          <w:b/>
+          <w:bCs/>
+        </w:rPr>
         <w:lastRenderedPageBreak/>
-        <w:t xml:space="preserve">Instead of keeping track of leader agent’s previous position and its future position, we keep track of leader agent’s current target position, which could be rear of waiting line or checking gate. In order to make follower agent successfully adjust its speed, we use a triangle formula: using two vectors to calculate the angle between these two vectors to determine how much follower. </w:t>
-      </w:r>
-    </w:p>
-    <w:p/>
-    <w:p/>
-    <w:p>
-      <w:r>
-        <w:t>Distance method</w:t>
+        <w:t>Version 2</w:t>
+      </w:r>
+      <w:r>
+        <w:t>:</w:t>
+      </w:r>
+    </w:p>
+    <w:p>
+      <w:r>
+        <w:t xml:space="preserve">Instead of keeping track of leader agent’s previous position and its future position, we keep track of leader agent’s current target position, which could be rear of waiting line or checking gate. </w:t>
+      </w:r>
+      <w:r>
+        <w:rPr>
+          <w:rFonts w:hint="eastAsia"/>
+        </w:rPr>
+        <w:t>T</w:t>
+      </w:r>
+      <w:r>
+        <w:t>o make follower agent adjust</w:t>
+      </w:r>
+      <w:r>
+        <w:t>s</w:t>
+      </w:r>
+      <w:r>
+        <w:t xml:space="preserve"> its speed</w:t>
+      </w:r>
+      <w:r>
+        <w:t xml:space="preserve"> </w:t>
+      </w:r>
+      <w:r>
+        <w:rPr>
+          <w:rFonts w:hint="eastAsia"/>
+        </w:rPr>
+        <w:t>to</w:t>
+      </w:r>
+      <w:r>
+        <w:rPr>
+          <w:lang w:val="en-US"/>
+        </w:rPr>
+        <w:t xml:space="preserve"> follow the leader and stay on its side</w:t>
+      </w:r>
+      <w:r>
+        <w:t xml:space="preserve">, </w:t>
+      </w:r>
+      <w:r>
+        <w:t>I</w:t>
+      </w:r>
+      <w:r>
+        <w:t xml:space="preserve"> use a triangle formula: using two vectors to calculate the angle between these two vectors to determine </w:t>
+      </w:r>
+      <w:r>
+        <w:t>pair agents’ speed</w:t>
+      </w:r>
+      <w:r>
+        <w:t xml:space="preserve">. </w:t>
       </w:r>
     </w:p>
     <w:p>
@@ -1801,21 +1809,28 @@
           <w:noProof/>
         </w:rPr>
         <w:drawing>
-          <wp:inline distT="114300" distB="114300" distL="114300" distR="114300">
-            <wp:extent cx="5757177" cy="2500313"/>
-            <wp:effectExtent l="0" t="0" r="0" b="0"/>
-            <wp:docPr id="11" name="image2.jpg"/>
-            <wp:cNvGraphicFramePr/>
+          <wp:inline distT="0" distB="0" distL="0" distR="0">
+            <wp:extent cx="5943600" cy="2915285"/>
+            <wp:effectExtent l="0" t="0" r="0" b="5715"/>
+            <wp:docPr id="14" name="Picture 14"/>
+            <wp:cNvGraphicFramePr>
+              <a:graphicFrameLocks xmlns:a="http://schemas.openxmlformats.org/drawingml/2006/main" noChangeAspect="1"/>
+            </wp:cNvGraphicFramePr>
             <a:graphic xmlns:a="http://schemas.openxmlformats.org/drawingml/2006/main">
               <a:graphicData uri="http://schemas.openxmlformats.org/drawingml/2006/picture">
                 <pic:pic xmlns:pic="http://schemas.openxmlformats.org/drawingml/2006/picture">
                   <pic:nvPicPr>
-                    <pic:cNvPr id="0" name="image2.jpg"/>
-                    <pic:cNvPicPr preferRelativeResize="0"/>
+                    <pic:cNvPr id="14" name="FullSizeRender.jpg"/>
+                    <pic:cNvPicPr/>
                   </pic:nvPicPr>
                   <pic:blipFill>
-                    <a:blip r:embed="rId13"/>
-                    <a:srcRect/>
+                    <a:blip r:embed="rId13" cstate="print">
+                      <a:extLst>
+                        <a:ext uri="{28A0092B-C50C-407E-A947-70E740481C1C}">
+                          <a14:useLocalDpi xmlns:a14="http://schemas.microsoft.com/office/drawing/2010/main" val="0"/>
+                        </a:ext>
+                      </a:extLst>
+                    </a:blip>
                     <a:stretch>
                       <a:fillRect/>
                     </a:stretch>
@@ -1823,12 +1838,11 @@
                   <pic:spPr>
                     <a:xfrm>
                       <a:off x="0" y="0"/>
-                      <a:ext cx="5757177" cy="2500313"/>
+                      <a:ext cx="5943600" cy="2915285"/>
                     </a:xfrm>
                     <a:prstGeom prst="rect">
                       <a:avLst/>
                     </a:prstGeom>
-                    <a:ln/>
                   </pic:spPr>
                 </pic:pic>
               </a:graphicData>
@@ -1839,312 +1853,285 @@
     </w:p>
     <w:p>
       <w:r>
-        <w:t xml:space="preserve">Agent’s speed needs to </w:t>
+        <w:t>Follower and lead adjust speed base on angle</w:t>
+      </w:r>
+    </w:p>
+    <w:p>
+      <w:r>
+        <w:t>Follower agent based on angle between two vectors to update moving speed.</w:t>
+      </w:r>
+    </w:p>
+    <w:p>
+      <w:pPr>
+        <w:rPr>
+          <w:b/>
+        </w:rPr>
+      </w:pPr>
+      <w:r>
+        <w:rPr>
+          <w:i/>
+          <w:highlight w:val="yellow"/>
+        </w:rPr>
+        <w:t>vector 1</w:t>
+      </w:r>
+      <w:r>
+        <w:t xml:space="preserve">: </w:t>
+      </w:r>
+      <w:r>
+        <w:rPr>
+          <w:b/>
+        </w:rPr>
+        <w:t>leader_agent</w:t>
+      </w:r>
+      <w:r>
+        <w:t xml:space="preserve"> to </w:t>
+      </w:r>
+      <w:r>
+        <w:rPr>
+          <w:b/>
+        </w:rPr>
+        <w:t>leader_agent’s_current_target_des</w:t>
+      </w:r>
+    </w:p>
+    <w:p>
+      <w:pPr>
+        <w:rPr>
+          <w:b/>
+        </w:rPr>
+      </w:pPr>
+      <w:r>
+        <w:rPr>
+          <w:i/>
+          <w:highlight w:val="yellow"/>
+        </w:rPr>
+        <w:t>vector 2</w:t>
+      </w:r>
+      <w:r>
+        <w:t xml:space="preserve">: </w:t>
+      </w:r>
+      <w:r>
+        <w:rPr>
+          <w:b/>
+        </w:rPr>
+        <w:t>leader_agent</w:t>
+      </w:r>
+      <w:r>
+        <w:t xml:space="preserve"> to </w:t>
+      </w:r>
+      <w:r>
+        <w:rPr>
+          <w:b/>
+        </w:rPr>
+        <w:t>follower agent</w:t>
+      </w:r>
+    </w:p>
+    <w:p/>
+    <w:p>
+      <w:r>
+        <w:t>cos formula now is</w:t>
+      </w:r>
+    </w:p>
+    <w:p>
+      <w:r>
+        <w:t>* Formula 1</w:t>
+      </w:r>
+    </w:p>
+    <w:p>
+      <w:r>
+        <w:t xml:space="preserve">* distance of vectors </w:t>
       </w:r>
       <w:proofErr w:type="gramStart"/>
       <w:r>
-        <w:t>be modified,</w:t>
+        <w:t>are</w:t>
       </w:r>
       <w:proofErr w:type="gramEnd"/>
       <w:r>
-        <w:t xml:space="preserve"> thus front position of the leader agent changed.</w:t>
-      </w:r>
-    </w:p>
-    <w:p>
-      <w:r>
-        <w:t>Follower agent based on angle between two vectors to update moving speed.</w:t>
-      </w:r>
-    </w:p>
-    <w:p>
-      <w:pPr>
-        <w:rPr>
-          <w:b/>
-        </w:rPr>
-      </w:pPr>
+        <w:t xml:space="preserve"> v1, v2 and v3.</w:t>
+      </w:r>
+    </w:p>
+    <w:p>
+      <w:r>
+        <w:t xml:space="preserve">* (v3 ^ 2) = (v1 ^ 2) + (v2 ^ 2) - 2 * v1 * v2 * </w:t>
+      </w:r>
+      <w:proofErr w:type="gramStart"/>
+      <w:r>
+        <w:t>cos(</w:t>
+      </w:r>
+      <w:proofErr w:type="gramEnd"/>
+      <w:r>
+        <w:t>Angle)</w:t>
+      </w:r>
+    </w:p>
+    <w:p>
+      <w:r>
+        <w:t xml:space="preserve">* </w:t>
+      </w:r>
+      <w:proofErr w:type="gramStart"/>
+      <w:r>
+        <w:t>cos(</w:t>
+      </w:r>
+      <w:proofErr w:type="gramEnd"/>
+      <w:r>
+        <w:t>Angle) = ((v1 ^ 2) + (v2 ^ 2) - (v3 ^ 2)) / 2 * v1 * v2</w:t>
+      </w:r>
+    </w:p>
+    <w:p/>
+    <w:p>
+      <w:r>
+        <w:t xml:space="preserve">After calculating the </w:t>
+      </w:r>
+      <w:proofErr w:type="gramStart"/>
+      <w:r>
+        <w:t>cos(</w:t>
+      </w:r>
+      <w:proofErr w:type="gramEnd"/>
+      <w:r>
+        <w:t>Angle), we use the formula below:</w:t>
+      </w:r>
+    </w:p>
+    <w:p>
+      <w:r>
+        <w:t xml:space="preserve">Speed change for follower: </w:t>
+      </w:r>
+      <w:r>
+        <w:t xml:space="preserve">speedChange = 1.8 * 03 ^ </w:t>
+      </w:r>
+      <w:r>
+        <w:t>x, (</w:t>
+      </w:r>
       <w:r>
         <w:rPr>
           <w:i/>
         </w:rPr>
-        <w:t>vector 1</w:t>
-      </w:r>
-      <w:r>
-        <w:t xml:space="preserve">: </w:t>
+        <w:t xml:space="preserve">x is </w:t>
+      </w:r>
+      <w:proofErr w:type="gramStart"/>
+      <w:r>
+        <w:rPr>
+          <w:i/>
+        </w:rPr>
+        <w:t>cos(</w:t>
+      </w:r>
+      <w:proofErr w:type="gramEnd"/>
+      <w:r>
+        <w:rPr>
+          <w:i/>
+        </w:rPr>
+        <w:t>Angle)</w:t>
+      </w:r>
+      <w:r>
+        <w:t>)</w:t>
+      </w:r>
+    </w:p>
+    <w:p>
+      <w:r>
+        <w:t xml:space="preserve">Speed change for leader: </w:t>
+      </w:r>
+      <w:r>
+        <w:t xml:space="preserve">speedChange = 1.8 * 03 ^ </w:t>
+      </w:r>
+      <w:r>
+        <w:t>-</w:t>
+      </w:r>
+      <w:r>
+        <w:t>x, (</w:t>
+      </w:r>
+      <w:r>
+        <w:rPr>
+          <w:i/>
+        </w:rPr>
+        <w:t xml:space="preserve">x is </w:t>
+      </w:r>
+      <w:proofErr w:type="gramStart"/>
+      <w:r>
+        <w:rPr>
+          <w:i/>
+        </w:rPr>
+        <w:t>cos(</w:t>
+      </w:r>
+      <w:proofErr w:type="gramEnd"/>
+      <w:r>
+        <w:rPr>
+          <w:i/>
+        </w:rPr>
+        <w:t>Angle)</w:t>
+      </w:r>
+      <w:r>
+        <w:t>)</w:t>
+      </w:r>
+    </w:p>
+    <w:p/>
+    <w:p>
+      <w:r>
+        <w:t xml:space="preserve">to calculate the follower agent’s speed, also we set maximum limit of speed to 2.1 (the max value) could be changed based on what user needs). </w:t>
+      </w:r>
+    </w:p>
+    <w:p/>
+    <w:p>
+      <w:pPr>
+        <w:rPr>
+          <w:b/>
+          <w:bCs/>
+        </w:rPr>
+      </w:pPr>
+      <w:r>
+        <w:rPr>
+          <w:b/>
+          <w:bCs/>
+        </w:rPr>
+        <w:t xml:space="preserve">Update of </w:t>
+      </w:r>
+      <w:bookmarkStart w:id="0" w:name="_GoBack"/>
+      <w:r>
+        <w:rPr>
+          <w:b/>
+          <w:bCs/>
+          <w:sz w:val="24"/>
+          <w:szCs w:val="24"/>
+        </w:rPr>
+        <w:t>leader_agent’s_current_target_des</w:t>
+      </w:r>
+      <w:bookmarkEnd w:id="0"/>
+    </w:p>
+    <w:p>
+      <w:r>
+        <w:t xml:space="preserve">Since leader agent is moving, if it wants to pass through all the checking process, it has several </w:t>
+      </w:r>
+      <w:proofErr w:type="gramStart"/>
+      <w:r>
+        <w:t>state</w:t>
+      </w:r>
+      <w:proofErr w:type="gramEnd"/>
+      <w:r>
+        <w:t xml:space="preserve">, including line up state, walking to the gate state, walking to the rear of line state, etc. Because when leader agent is in line, follower always stay next to leader agent, which is handle </w:t>
+      </w:r>
+      <w:r>
+        <w:lastRenderedPageBreak/>
+        <w:t xml:space="preserve">by waiting line maintenance method, this case will not be considered. We only consider case when agent is walking, then follower adjust its moving speed. Choosing the next_destination as the </w:t>
       </w:r>
       <w:proofErr w:type="spellStart"/>
       <w:r>
-        <w:rPr>
-          <w:b/>
-        </w:rPr>
-        <w:t>leader_agent</w:t>
+        <w:t>head_part</w:t>
       </w:r>
       <w:proofErr w:type="spellEnd"/>
       <w:r>
-        <w:t xml:space="preserve"> to </w:t>
+        <w:t xml:space="preserve"> of vector can be more stable than predicting the future position by rotating the previous position. However, agent will always </w:t>
+      </w:r>
+      <w:proofErr w:type="gramStart"/>
+      <w:r>
+        <w:t>reaches</w:t>
+      </w:r>
+      <w:proofErr w:type="gramEnd"/>
+      <w:r>
+        <w:t xml:space="preserve"> the current target place, once agent current position and next_destination is within a certain limit, the next_destination is updated. (why need to update next_destination: if leader reach the next_destination, it returns the wrong result if use the distance between </w:t>
       </w:r>
       <w:proofErr w:type="spellStart"/>
       <w:r>
-        <w:rPr>
-          <w:b/>
-        </w:rPr>
-        <w:t>leader_agent’s_current_target_des</w:t>
+        <w:t>cureent_position</w:t>
       </w:r>
       <w:proofErr w:type="spellEnd"/>
-    </w:p>
-    <w:p>
-      <w:pPr>
-        <w:rPr>
-          <w:b/>
-        </w:rPr>
-      </w:pPr>
-      <w:r>
-        <w:rPr>
-          <w:i/>
-        </w:rPr>
-        <w:t>vector 2</w:t>
-      </w:r>
-      <w:r>
-        <w:t xml:space="preserve">: </w:t>
-      </w:r>
-      <w:proofErr w:type="spellStart"/>
-      <w:r>
-        <w:rPr>
-          <w:b/>
-        </w:rPr>
-        <w:t>leader_agent</w:t>
-      </w:r>
-      <w:proofErr w:type="spellEnd"/>
-      <w:r>
-        <w:t xml:space="preserve"> to </w:t>
-      </w:r>
-      <w:r>
-        <w:rPr>
-          <w:b/>
-        </w:rPr>
-        <w:t>follower agent</w:t>
-      </w:r>
-    </w:p>
-    <w:p>
-      <w:r>
-        <w:t xml:space="preserve">Follower agent still use the same strategy to update speed. However, instead of rotating leader’s previous position 180 degrees to get the leader's future position to be head-part of </w:t>
-      </w:r>
-      <w:r>
-        <w:rPr>
-          <w:i/>
-        </w:rPr>
-        <w:t>vector 1</w:t>
-      </w:r>
-      <w:r>
-        <w:t xml:space="preserve">, currently we use leader’s </w:t>
-      </w:r>
-      <w:proofErr w:type="spellStart"/>
-      <w:r>
-        <w:t>next_destination</w:t>
-      </w:r>
-      <w:proofErr w:type="spellEnd"/>
-      <w:r>
-        <w:t xml:space="preserve"> as head-part of </w:t>
-      </w:r>
-      <w:r>
-        <w:rPr>
-          <w:i/>
-        </w:rPr>
-        <w:t>vector 1</w:t>
-      </w:r>
-      <w:r>
-        <w:t xml:space="preserve"> (here “head-part of vector” means the arrow part of the vector). After knowing these two vectors, we could use formula below to calculate the </w:t>
-      </w:r>
-      <w:proofErr w:type="gramStart"/>
-      <w:r>
-        <w:t>cos(</w:t>
-      </w:r>
-      <w:proofErr w:type="gramEnd"/>
-      <w:r>
-        <w:t xml:space="preserve">Angle) between these two vectors to adjust follower’s speed. </w:t>
-      </w:r>
-    </w:p>
-    <w:p/>
-    <w:p>
-      <w:r>
-        <w:t>cos formula changed</w:t>
-      </w:r>
-    </w:p>
-    <w:p>
-      <w:r>
-        <w:t>cos formula now is</w:t>
-      </w:r>
-    </w:p>
-    <w:p>
-      <w:r>
-        <w:t>* Formula 1</w:t>
-      </w:r>
-    </w:p>
-    <w:p>
-      <w:r>
-        <w:t xml:space="preserve">* distance of vectors </w:t>
-      </w:r>
-      <w:proofErr w:type="gramStart"/>
-      <w:r>
-        <w:t>are</w:t>
-      </w:r>
-      <w:proofErr w:type="gramEnd"/>
-      <w:r>
-        <w:t xml:space="preserve"> v1, v2 and v3.</w:t>
-      </w:r>
-    </w:p>
-    <w:p>
-      <w:r>
-        <w:t xml:space="preserve">* (v3 ^ 2) = (v1 ^ 2) + (v2 ^ 2) - 2 * v1 * v2 * </w:t>
-      </w:r>
-      <w:proofErr w:type="gramStart"/>
-      <w:r>
-        <w:t>cos(</w:t>
-      </w:r>
-      <w:proofErr w:type="gramEnd"/>
-      <w:r>
-        <w:t>Angle)</w:t>
-      </w:r>
-    </w:p>
-    <w:p>
-      <w:r>
-        <w:t xml:space="preserve">* </w:t>
-      </w:r>
-      <w:proofErr w:type="gramStart"/>
-      <w:r>
-        <w:t>cos(</w:t>
-      </w:r>
-      <w:proofErr w:type="gramEnd"/>
-      <w:r>
-        <w:t>Angle) = ((v1 ^ 2) + (v2 ^ 2) - (v3 ^ 2)) / 2 * v1 * v2</w:t>
-      </w:r>
-    </w:p>
-    <w:p/>
-    <w:p>
-      <w:r>
-        <w:t xml:space="preserve">After calculating the </w:t>
-      </w:r>
-      <w:proofErr w:type="gramStart"/>
-      <w:r>
-        <w:t>cos(</w:t>
-      </w:r>
-      <w:proofErr w:type="gramEnd"/>
-      <w:r>
-        <w:t>Angle), we use the formula below:</w:t>
-      </w:r>
-    </w:p>
-    <w:p>
-      <w:proofErr w:type="spellStart"/>
-      <w:r>
-        <w:t>speedChange</w:t>
-      </w:r>
-      <w:proofErr w:type="spellEnd"/>
-      <w:r>
-        <w:t xml:space="preserve"> = 1.8 * 03 ^ </w:t>
-      </w:r>
-      <w:proofErr w:type="gramStart"/>
-      <w:r>
-        <w:t>x  (</w:t>
-      </w:r>
-      <w:proofErr w:type="gramEnd"/>
-      <w:r>
-        <w:rPr>
-          <w:i/>
-        </w:rPr>
-        <w:t>x is cos(Angle)</w:t>
-      </w:r>
-      <w:r>
-        <w:t>)</w:t>
-      </w:r>
-    </w:p>
-    <w:p>
-      <w:r>
-        <w:t xml:space="preserve">to calculate the follower agent’s speed, also we set maximum limit of speed to 2.1 (the max value) could be changed based on what user needs). </w:t>
-      </w:r>
-    </w:p>
-    <w:p/>
-    <w:p>
-      <w:r>
-        <w:lastRenderedPageBreak/>
-        <w:t xml:space="preserve">Since leader agent is moving, if it wants to pass through all the checking process, it has several </w:t>
-      </w:r>
-      <w:proofErr w:type="gramStart"/>
-      <w:r>
-        <w:t>state</w:t>
-      </w:r>
-      <w:proofErr w:type="gramEnd"/>
-      <w:r>
-        <w:t xml:space="preserve">, including line up state, walking to the gate state, walking to the rear of line state, etc. Because when leader agent is in line, follower always stay next to leader agent, which is handle by waiting line maintenance method, this case will not be considered. We only consider case when agent is walking, then follower adjust its moving speed. Choosing the </w:t>
-      </w:r>
-      <w:proofErr w:type="spellStart"/>
-      <w:r>
-        <w:t>next_destination</w:t>
-      </w:r>
-      <w:proofErr w:type="spellEnd"/>
-      <w:r>
-        <w:t xml:space="preserve"> as the </w:t>
-      </w:r>
-      <w:proofErr w:type="spellStart"/>
-      <w:r>
-        <w:t>head_part</w:t>
-      </w:r>
-      <w:proofErr w:type="spellEnd"/>
-      <w:r>
-        <w:t xml:space="preserve"> of vector can be more stable than predicting the future position by rotating the previous position. However, agent will always </w:t>
-      </w:r>
-      <w:proofErr w:type="gramStart"/>
-      <w:r>
-        <w:t>reaches</w:t>
-      </w:r>
-      <w:proofErr w:type="gramEnd"/>
-      <w:r>
-        <w:t xml:space="preserve"> the current target place, once agent current position and </w:t>
-      </w:r>
-      <w:proofErr w:type="spellStart"/>
-      <w:r>
-        <w:t>next_destination</w:t>
-      </w:r>
-      <w:proofErr w:type="spellEnd"/>
-      <w:r>
-        <w:t xml:space="preserve"> is within a certain limit, the </w:t>
-      </w:r>
-      <w:proofErr w:type="spellStart"/>
-      <w:r>
-        <w:t>next_destination</w:t>
-      </w:r>
-      <w:proofErr w:type="spellEnd"/>
-      <w:r>
-        <w:t xml:space="preserve"> is updated. (why need to update </w:t>
-      </w:r>
-      <w:proofErr w:type="spellStart"/>
-      <w:r>
-        <w:t>next_destination</w:t>
-      </w:r>
-      <w:proofErr w:type="spellEnd"/>
-      <w:r>
-        <w:t xml:space="preserve">: if leader reach the </w:t>
-      </w:r>
-      <w:proofErr w:type="spellStart"/>
-      <w:r>
-        <w:t>next_destination</w:t>
-      </w:r>
-      <w:proofErr w:type="spellEnd"/>
-      <w:r>
-        <w:t xml:space="preserve">, it returns the wrong result if use the distance between </w:t>
-      </w:r>
-      <w:proofErr w:type="spellStart"/>
-      <w:r>
-        <w:t>cureent_position</w:t>
-      </w:r>
-      <w:proofErr w:type="spellEnd"/>
-      <w:r>
-        <w:t xml:space="preserve"> and </w:t>
-      </w:r>
-      <w:proofErr w:type="spellStart"/>
-      <w:r>
-        <w:t>next_destination</w:t>
-      </w:r>
-      <w:proofErr w:type="spellEnd"/>
-      <w:r>
-        <w:t xml:space="preserve"> to calculate the cos result.) </w:t>
+      <w:r>
+        <w:t xml:space="preserve"> and next_destination to calculate the cos result.) </w:t>
       </w:r>
     </w:p>
     <w:p>
@@ -2160,15 +2147,7 @@
         </w:numPr>
       </w:pPr>
       <w:r>
-        <w:t xml:space="preserve">current agent could have the following </w:t>
-      </w:r>
-      <w:proofErr w:type="spellStart"/>
-      <w:r>
-        <w:t>next_destination</w:t>
-      </w:r>
-      <w:proofErr w:type="spellEnd"/>
-      <w:r>
-        <w:t>:</w:t>
+        <w:t>current agent could have the following next_destination:</w:t>
       </w:r>
     </w:p>
     <w:p>
@@ -2249,23 +2228,7 @@
       </w:r>
       <w:proofErr w:type="gramEnd"/>
       <w:r>
-        <w:t xml:space="preserve"> is 90, the </w:t>
-      </w:r>
-      <w:proofErr w:type="spellStart"/>
-      <w:r>
-        <w:t>fol</w:t>
-      </w:r>
-      <w:proofErr w:type="spellEnd"/>
-      <w:r>
-        <w:t xml:space="preserve"> agent is relatively left or right side of the le agent. The </w:t>
-      </w:r>
-      <w:proofErr w:type="spellStart"/>
-      <w:r>
-        <w:t>fol</w:t>
-      </w:r>
-      <w:proofErr w:type="spellEnd"/>
-      <w:r>
-        <w:t xml:space="preserve"> agent doesn’t need to change it’s moving speed. </w:t>
+        <w:t xml:space="preserve"> is 90, the fol agent is relatively left or right side of the le agent. The fol agent doesn’t need to change it’s moving speed. </w:t>
       </w:r>
     </w:p>
     <w:p>
@@ -2275,29 +2238,11 @@
           <w:numId w:val="11"/>
         </w:numPr>
       </w:pPr>
-      <w:proofErr w:type="spellStart"/>
-      <w:r>
-        <w:t>Agle</w:t>
-      </w:r>
-      <w:proofErr w:type="spellEnd"/>
-      <w:r>
-        <w:t xml:space="preserve"> is less than 90: when the angle is less than 90, it means the </w:t>
-      </w:r>
-      <w:proofErr w:type="spellStart"/>
-      <w:r>
-        <w:t>fol</w:t>
-      </w:r>
-      <w:proofErr w:type="spellEnd"/>
-      <w:r>
-        <w:t xml:space="preserve"> agent is relatively in front of le agent. Then the </w:t>
-      </w:r>
-      <w:proofErr w:type="spellStart"/>
-      <w:r>
-        <w:t>fol</w:t>
-      </w:r>
-      <w:proofErr w:type="spellEnd"/>
-      <w:r>
-        <w:t xml:space="preserve"> agent starts to slow down.</w:t>
+      <w:r>
+        <w:t>W</w:t>
+      </w:r>
+      <w:r>
+        <w:t>hen the angle is less than 90, it means the fol agent is relatively in front of le agent. Then the fol agent starts to slow down.</w:t>
       </w:r>
     </w:p>
     <w:p>
@@ -2307,29 +2252,11 @@
           <w:numId w:val="11"/>
         </w:numPr>
       </w:pPr>
-      <w:proofErr w:type="spellStart"/>
-      <w:r>
-        <w:t>Agle</w:t>
-      </w:r>
-      <w:proofErr w:type="spellEnd"/>
-      <w:r>
-        <w:t xml:space="preserve"> is less than 90: when the angle is larger than 90, it means the </w:t>
-      </w:r>
-      <w:proofErr w:type="spellStart"/>
-      <w:r>
-        <w:t>fol</w:t>
-      </w:r>
-      <w:proofErr w:type="spellEnd"/>
-      <w:r>
-        <w:t xml:space="preserve"> agent is left behind by le agent. Then the </w:t>
-      </w:r>
-      <w:proofErr w:type="spellStart"/>
-      <w:r>
-        <w:t>fol</w:t>
-      </w:r>
-      <w:proofErr w:type="spellEnd"/>
-      <w:r>
-        <w:t xml:space="preserve"> agent starts to speed up.</w:t>
+      <w:r>
+        <w:t>W</w:t>
+      </w:r>
+      <w:r>
+        <w:t>hen the angle is larger than 90, it means the fol agent is left behind by le agent. Then the fol agent starts to speed up.</w:t>
       </w:r>
     </w:p>
     <w:p/>
@@ -2383,23 +2310,7 @@
     <w:p/>
     <w:p>
       <w:r>
-        <w:t xml:space="preserve">Since the degree of angle is the only one factor that determines the </w:t>
-      </w:r>
-      <w:proofErr w:type="spellStart"/>
-      <w:r>
-        <w:t>fol</w:t>
-      </w:r>
-      <w:proofErr w:type="spellEnd"/>
-      <w:r>
-        <w:t xml:space="preserve"> agent’s moving speed, this program simply use a curve equation to adjust </w:t>
-      </w:r>
-      <w:proofErr w:type="spellStart"/>
-      <w:r>
-        <w:t>fol</w:t>
-      </w:r>
-      <w:proofErr w:type="spellEnd"/>
-      <w:r>
-        <w:t xml:space="preserve"> agent’s moving speed. Suppose </w:t>
+        <w:t xml:space="preserve">Since the degree of angle is the only one factor that determines the fol agent’s moving speed, this program simply use a curve equation to adjust fol agent’s moving speed. Suppose </w:t>
       </w:r>
       <w:r>
         <w:rPr>
@@ -2408,7 +2319,18 @@
         <w:t>A</w:t>
       </w:r>
       <w:r>
-        <w:t xml:space="preserve"> is the angle between two vectors that just mentioned above. Then range of cos(A) is [-1, 1], which is the x axis. When </w:t>
+        <w:t xml:space="preserve"> is the angle between two vectors that just mentioned above. Then range of cos(A) is [-1, 1], which is the x axis</w:t>
+      </w:r>
+      <w:r>
+        <w:t xml:space="preserve"> is the base</w:t>
+      </w:r>
+      <w:r>
+        <w:t>.</w:t>
+      </w:r>
+    </w:p>
+    <w:p>
+      <w:r>
+        <w:t xml:space="preserve">When </w:t>
       </w:r>
       <w:proofErr w:type="gramStart"/>
       <w:r>
@@ -2425,11 +2347,7 @@
         <w:t>A</w:t>
       </w:r>
       <w:r>
-        <w:t xml:space="preserve"> is 90 degree, </w:t>
-      </w:r>
-      <w:proofErr w:type="spellStart"/>
-      <w:r>
-        <w:t>cos</w:t>
+        <w:t xml:space="preserve"> is 90 degree, cos</w:t>
       </w:r>
       <w:r>
         <w:rPr>
@@ -2437,25 +2355,14 @@
         </w:rPr>
         <w:t>A</w:t>
       </w:r>
-      <w:proofErr w:type="spellEnd"/>
-      <w:r>
-        <w:t xml:space="preserve"> is 0, speed of </w:t>
-      </w:r>
-      <w:proofErr w:type="spellStart"/>
-      <w:r>
-        <w:t>fol</w:t>
-      </w:r>
-      <w:proofErr w:type="spellEnd"/>
-      <w:r>
-        <w:t xml:space="preserve"> agent doesn’t change, otherwise, </w:t>
-      </w:r>
-      <w:proofErr w:type="spellStart"/>
-      <w:r>
-        <w:t>fol</w:t>
-      </w:r>
-      <w:proofErr w:type="spellEnd"/>
-      <w:r>
-        <w:t xml:space="preserve"> agent change speed to wait for le agent or speed up to catch up with the le agent. </w:t>
+      <w:r>
+        <w:t xml:space="preserve"> is 0, speed of fol agent doesn’t change, otherwise, fol agent change</w:t>
+      </w:r>
+      <w:r>
+        <w:t>s</w:t>
+      </w:r>
+      <w:r>
+        <w:t xml:space="preserve"> speed to wait for le agent or speed up to catch up with the le agent. </w:t>
       </w:r>
     </w:p>
     <w:p/>
@@ -2473,6 +2380,7 @@
         <w:rPr>
           <w:noProof/>
         </w:rPr>
+        <w:lastRenderedPageBreak/>
         <w:drawing>
           <wp:inline distT="114300" distB="114300" distL="114300" distR="114300">
             <wp:extent cx="2833688" cy="1905532"/>
@@ -2672,20 +2580,26 @@
         <w:rPr>
           <w:rFonts w:ascii="Arial Unicode MS" w:eastAsia="Arial Unicode MS" w:hAnsi="Arial Unicode MS" w:cs="Arial Unicode MS"/>
         </w:rPr>
+        <w:t xml:space="preserve">Next, agent retrieve its index value in the line (list), then compare </w:t>
+      </w:r>
+      <w:r>
+        <w:rPr>
+          <w:rFonts w:ascii="Arial Unicode MS" w:eastAsia="Arial Unicode MS" w:hAnsi="Arial Unicode MS" w:cs="Arial Unicode MS"/>
+        </w:rPr>
+        <w:t>the index value with</w:t>
+      </w:r>
+      <w:r>
+        <w:rPr>
+          <w:rFonts w:ascii="Arial Unicode MS" w:eastAsia="Arial Unicode MS" w:hAnsi="Arial Unicode MS" w:cs="Arial Unicode MS"/>
+        </w:rPr>
+        <w:t xml:space="preserve"> the size of the other lines. If agent’s index value is larger than size value of other lines, </w:t>
+      </w:r>
+      <w:r>
+        <w:rPr>
+          <w:rFonts w:ascii="Arial Unicode MS" w:eastAsia="Arial Unicode MS" w:hAnsi="Arial Unicode MS" w:cs="Arial Unicode MS"/>
+        </w:rPr>
         <w:lastRenderedPageBreak/>
-        <w:t xml:space="preserve">Next, agent retrieve its index value in the line (list), then compare </w:t>
-      </w:r>
-      <w:r>
-        <w:rPr>
-          <w:rFonts w:ascii="Arial Unicode MS" w:eastAsia="Arial Unicode MS" w:hAnsi="Arial Unicode MS" w:cs="Arial Unicode MS"/>
-        </w:rPr>
-        <w:t>the index value with</w:t>
-      </w:r>
-      <w:r>
-        <w:rPr>
-          <w:rFonts w:ascii="Arial Unicode MS" w:eastAsia="Arial Unicode MS" w:hAnsi="Arial Unicode MS" w:cs="Arial Unicode MS"/>
-        </w:rPr>
-        <w:t xml:space="preserve"> the size of the other lines. If agent’s index value is larger than size value of other lines, agent might increase its anxiety (it has certain percentage to increase the anxiety, in this approach, the percentage could be: 100/135 to 95/130 → 73% to 74%</w:t>
+        <w:t>agent might increase its anxiety (it has certain percentage to increase the anxiety, in this approach, the percentage could be: 100/135 to 95/130 → 73% to 74%</w:t>
       </w:r>
       <w:r>
         <w:rPr>
@@ -3147,6 +3061,7 @@
     <w:p/>
     <w:p>
       <w:r>
+        <w:lastRenderedPageBreak/>
         <w:t>POTENTIAL PROBLEM:</w:t>
       </w:r>
     </w:p>
@@ -3361,25 +3276,25 @@
           <w:sz w:val="36"/>
           <w:szCs w:val="36"/>
         </w:rPr>
+        <w:t>VIDEO NOTE</w:t>
+      </w:r>
+    </w:p>
+    <w:p>
+      <w:pPr>
+        <w:rPr>
+          <w:b/>
+        </w:rPr>
+      </w:pPr>
+      <w:r>
+        <w:rPr>
+          <w:b/>
+        </w:rPr>
+        <w:t>Observation from video</w:t>
+      </w:r>
+    </w:p>
+    <w:p>
+      <w:r>
         <w:lastRenderedPageBreak/>
-        <w:t>VIDEO NOTE</w:t>
-      </w:r>
-    </w:p>
-    <w:p>
-      <w:pPr>
-        <w:rPr>
-          <w:b/>
-        </w:rPr>
-      </w:pPr>
-      <w:r>
-        <w:rPr>
-          <w:b/>
-        </w:rPr>
-        <w:t>Observation from video</w:t>
-      </w:r>
-    </w:p>
-    <w:p>
-      <w:r>
         <w:t>Agents not only walk in pairs, but also line in pairs. When they are lining, follower could be on the leader agent’s left or right side.</w:t>
       </w:r>
     </w:p>
@@ -5805,7 +5720,7 @@
   <w:docDefaults>
     <w:rPrDefault>
       <w:rPr>
-        <w:rFonts w:ascii="Arial" w:eastAsia="Arial" w:hAnsi="Arial" w:cs="Arial"/>
+        <w:rFonts w:ascii="Arial" w:eastAsia="SimSun" w:hAnsi="Arial" w:cs="Arial"/>
         <w:sz w:val="22"/>
         <w:szCs w:val="22"/>
         <w:lang w:val="en" w:eastAsia="zh-CN" w:bidi="ar-SA"/>

</xml_diff>